<commit_message>
SMOTE + Random Forest
Se ha implementado un modelo Random Forest con over sampling mediante SMOTE
</commit_message>
<xml_diff>
--- a/Informes y apuntes/Informe para la siguiente reunión.docx
+++ b/Informes y apuntes/Informe para la siguiente reunión.docx
@@ -140,12 +140,7 @@
         <w:jc w:val="both"/>
       </w:pPr>
       <w:r>
-        <w:t>CONCLUSIÓN: si estos cambios mejoran o empeoran la precisión muy ligeramente, es prácticamente imposible</w:t>
-      </w:r>
-      <w:bookmarkStart w:id="0" w:name="_GoBack"/>
-      <w:bookmarkEnd w:id="0"/>
-      <w:r>
-        <w:t xml:space="preserve"> detectarlo.</w:t>
+        <w:t>CONCLUSIÓN: si estos cambios mejoran o empeoran la precisión muy ligeramente, es prácticamente imposible detectarlo.</w:t>
       </w:r>
     </w:p>
     <w:p>
@@ -308,12 +303,10 @@
         <w:t xml:space="preserve">tanto en un ordenador personal como en Google </w:t>
       </w:r>
       <w:proofErr w:type="spellStart"/>
-      <w:proofErr w:type="gramStart"/>
       <w:r>
         <w:t>Collab</w:t>
       </w:r>
       <w:proofErr w:type="spellEnd"/>
-      <w:proofErr w:type="gramEnd"/>
       <w:r>
         <w:t xml:space="preserve"> pero de momento no </w:t>
       </w:r>
@@ -388,6 +381,151 @@
       <w:r>
         <w:t>)</w:t>
       </w:r>
+    </w:p>
+    <w:p>
+      <w:pPr>
+        <w:pStyle w:val="Prrafodelista"/>
+        <w:numPr>
+          <w:ilvl w:val="0"/>
+          <w:numId w:val="2"/>
+        </w:numPr>
+        <w:jc w:val="both"/>
+      </w:pPr>
+      <w:r>
+        <w:t xml:space="preserve">Se ha realizado </w:t>
+      </w:r>
+      <w:proofErr w:type="spellStart"/>
+      <w:r>
+        <w:t>Grid</w:t>
+      </w:r>
+      <w:proofErr w:type="spellEnd"/>
+      <w:r>
+        <w:t xml:space="preserve"> </w:t>
+      </w:r>
+      <w:proofErr w:type="spellStart"/>
+      <w:r>
+        <w:t>Search</w:t>
+      </w:r>
+      <w:proofErr w:type="spellEnd"/>
+      <w:r>
+        <w:t xml:space="preserve"> para </w:t>
+      </w:r>
+      <w:proofErr w:type="spellStart"/>
+      <w:r>
+        <w:t>Random</w:t>
+      </w:r>
+      <w:proofErr w:type="spellEnd"/>
+      <w:r>
+        <w:t xml:space="preserve"> Forest y </w:t>
+      </w:r>
+      <w:proofErr w:type="spellStart"/>
+      <w:r>
+        <w:t>XGBoost</w:t>
+      </w:r>
+      <w:proofErr w:type="spellEnd"/>
+      <w:r>
+        <w:t xml:space="preserve"> pero nos encontramos con un problema. Estos algoritmos esperan un conjunto de datos equilibrados (cosa que realizamos mediante </w:t>
+      </w:r>
+      <w:proofErr w:type="spellStart"/>
+      <w:r>
+        <w:rPr>
+          <w:i/>
+          <w:iCs/>
+        </w:rPr>
+        <w:t>under</w:t>
+      </w:r>
+      <w:proofErr w:type="spellEnd"/>
+      <w:r>
+        <w:rPr>
+          <w:i/>
+          <w:iCs/>
+        </w:rPr>
+        <w:t xml:space="preserve"> </w:t>
+      </w:r>
+      <w:proofErr w:type="spellStart"/>
+      <w:r>
+        <w:rPr>
+          <w:i/>
+          <w:iCs/>
+        </w:rPr>
+        <w:t>sampling</w:t>
+      </w:r>
+      <w:proofErr w:type="spellEnd"/>
+      <w:r>
+        <w:t xml:space="preserve"> de RESIDENTIAL) y tras lanzar varias ejecuciones, los </w:t>
+      </w:r>
+      <w:proofErr w:type="spellStart"/>
+      <w:r>
+        <w:t>hiperparametros</w:t>
+      </w:r>
+      <w:proofErr w:type="spellEnd"/>
+      <w:r>
+        <w:t xml:space="preserve"> que nos devuelven son diferentes y distan entre sí. Esto es debido a que como las muestras añadidas de RESIDENTIAL son diferentes cada vez la búsqueda que hace cambia. Nos hemos quedado con una estimación de los </w:t>
+      </w:r>
+      <w:proofErr w:type="spellStart"/>
+      <w:r>
+        <w:t>hiperparametros</w:t>
+      </w:r>
+      <w:proofErr w:type="spellEnd"/>
+      <w:r>
+        <w:t xml:space="preserve"> que más salían ganadores.</w:t>
+      </w:r>
+    </w:p>
+    <w:p>
+      <w:pPr>
+        <w:ind w:left="708"/>
+        <w:jc w:val="both"/>
+      </w:pPr>
+      <w:r>
+        <w:t xml:space="preserve">CONCLUSIÓN: </w:t>
+      </w:r>
+      <w:proofErr w:type="spellStart"/>
+      <w:r>
+        <w:t>n_estimators</w:t>
+      </w:r>
+      <w:proofErr w:type="spellEnd"/>
+      <w:r>
+        <w:t xml:space="preserve"> = 750, </w:t>
+      </w:r>
+      <w:proofErr w:type="spellStart"/>
+      <w:r>
+        <w:t>criterion</w:t>
+      </w:r>
+      <w:proofErr w:type="spellEnd"/>
+      <w:r>
+        <w:t xml:space="preserve"> = ‘</w:t>
+      </w:r>
+      <w:proofErr w:type="spellStart"/>
+      <w:r>
+        <w:t>gini</w:t>
+      </w:r>
+      <w:proofErr w:type="spellEnd"/>
+      <w:r>
+        <w:t xml:space="preserve">’, </w:t>
+      </w:r>
+    </w:p>
+    <w:p>
+      <w:pPr>
+        <w:pStyle w:val="Prrafodelista"/>
+        <w:numPr>
+          <w:ilvl w:val="0"/>
+          <w:numId w:val="2"/>
+        </w:numPr>
+        <w:jc w:val="both"/>
+      </w:pPr>
+      <w:r>
+        <w:t xml:space="preserve">Se ha entrenado a un modelo </w:t>
+      </w:r>
+      <w:proofErr w:type="spellStart"/>
+      <w:r>
+        <w:t>Random</w:t>
+      </w:r>
+      <w:proofErr w:type="spellEnd"/>
+      <w:r>
+        <w:t xml:space="preserve"> Forest con los datos tras aplicarles SMOTE</w:t>
+      </w:r>
+      <w:bookmarkStart w:id="0" w:name="_GoBack"/>
+      <w:bookmarkEnd w:id="0"/>
     </w:p>
     <w:sectPr>
       <w:pgSz w:w="11906" w:h="16838"/>

</xml_diff>

<commit_message>
Informe actualizado, listo para enviar
</commit_message>
<xml_diff>
--- a/Informes y apuntes/Informe para la siguiente reunión.docx
+++ b/Informes y apuntes/Informe para la siguiente reunión.docx
@@ -1,11 +1,13 @@
 
 <file path=word/document.xml><?xml version="1.0" encoding="utf-8"?>
-<w:document xmlns:wpc="http://schemas.microsoft.com/office/word/2010/wordprocessingCanvas" xmlns:cx="http://schemas.microsoft.com/office/drawing/2014/chartex" xmlns:cx1="http://schemas.microsoft.com/office/drawing/2015/9/8/chartex" xmlns:cx2="http://schemas.microsoft.com/office/drawing/2015/10/21/chartex" xmlns:cx3="http://schemas.microsoft.com/office/drawing/2016/5/9/chartex" xmlns:cx4="http://schemas.microsoft.com/office/drawing/2016/5/10/chartex" xmlns:cx5="http://schemas.microsoft.com/office/drawing/2016/5/11/chartex" xmlns:cx6="http://schemas.microsoft.com/office/drawing/2016/5/12/chartex" xmlns:cx7="http://schemas.microsoft.com/office/drawing/2016/5/13/chartex" xmlns:cx8="http://schemas.microsoft.com/office/drawing/2016/5/14/chartex" xmlns:mc="http://schemas.openxmlformats.org/markup-compatibility/2006" xmlns:aink="http://schemas.microsoft.com/office/drawing/2016/ink" xmlns:am3d="http://schemas.microsoft.com/office/drawing/2017/model3d" xmlns:o="urn:schemas-microsoft-com:office:office" xmlns:r="http://schemas.openxmlformats.org/officeDocument/2006/relationships" xmlns:m="http://schemas.openxmlformats.org/officeDocument/2006/math" xmlns:v="urn:schemas-microsoft-com:vml" xmlns:wp14="http://schemas.microsoft.com/office/word/2010/wordprocessingDrawing" xmlns:wp="http://schemas.openxmlformats.org/drawingml/2006/wordprocessingDrawing" xmlns:w10="urn:schemas-microsoft-com:office:word" xmlns:w="http://schemas.openxmlformats.org/wordprocessingml/2006/main" xmlns:w14="http://schemas.microsoft.com/office/word/2010/wordml" xmlns:w15="http://schemas.microsoft.com/office/word/2012/wordml" xmlns:w16cid="http://schemas.microsoft.com/office/word/2016/wordml/cid" xmlns:w16se="http://schemas.microsoft.com/office/word/2015/wordml/symex" xmlns:wpg="http://schemas.microsoft.com/office/word/2010/wordprocessingGroup" xmlns:wpi="http://schemas.microsoft.com/office/word/2010/wordprocessingInk" xmlns:wne="http://schemas.microsoft.com/office/word/2006/wordml" xmlns:wps="http://schemas.microsoft.com/office/word/2010/wordprocessingShape" mc:Ignorable="w14 w15 w16se w16cid wp14">
+<w:document xmlns:o="urn:schemas-microsoft-com:office:office" xmlns:r="http://schemas.openxmlformats.org/officeDocument/2006/relationships" xmlns:v="urn:schemas-microsoft-com:vml" xmlns:w="http://schemas.openxmlformats.org/wordprocessingml/2006/main" xmlns:w10="urn:schemas-microsoft-com:office:word" xmlns:wp="http://schemas.openxmlformats.org/drawingml/2006/wordprocessingDrawing" xmlns:wps="http://schemas.microsoft.com/office/word/2010/wordprocessingShape" xmlns:wpg="http://schemas.microsoft.com/office/word/2010/wordprocessingGroup" xmlns:mc="http://schemas.openxmlformats.org/markup-compatibility/2006" xmlns:wp14="http://schemas.microsoft.com/office/word/2010/wordprocessingDrawing" xmlns:w14="http://schemas.microsoft.com/office/word/2010/wordml" mc:Ignorable="w14 wp14">
   <w:body>
     <w:p>
       <w:pPr>
+        <w:pStyle w:val="Normal"/>
         <w:jc w:val="center"/>
         <w:rPr>
+          <w:b/>
           <w:b/>
           <w:bCs/>
           <w:sz w:val="24"/>
@@ -24,23 +26,29 @@
         <w:t>INFORME PARA LA SIGUIENTE REUNIÓN</w:t>
       </w:r>
     </w:p>
-    <w:p/>
-    <w:p>
-      <w:pPr>
-        <w:pStyle w:val="Prrafodelista"/>
+    <w:p>
+      <w:pPr>
+        <w:pStyle w:val="Normal"/>
+        <w:rPr/>
+      </w:pPr>
+      <w:r>
+        <w:rPr/>
+      </w:r>
+    </w:p>
+    <w:p>
+      <w:pPr>
+        <w:pStyle w:val="ListParagraph"/>
         <w:numPr>
           <w:ilvl w:val="0"/>
-          <w:numId w:val="2"/>
-        </w:numPr>
-        <w:jc w:val="both"/>
-      </w:pPr>
-      <w:r>
-        <w:t xml:space="preserve">Se ha probado a transformar la variable CONSTRUCTIONYEAR a una ANTIQUITY, de año de construcción a antigüedad “ANTIQUITY = 2020 – CONSTRUCTIONYEAR”. </w:t>
-      </w:r>
-      <w:r>
-        <w:t xml:space="preserve">Las métricas de </w:t>
-      </w:r>
-      <w:proofErr w:type="spellStart"/>
+          <w:numId w:val="1"/>
+        </w:numPr>
+        <w:jc w:val="both"/>
+        <w:rPr/>
+      </w:pPr>
+      <w:r>
+        <w:rPr/>
+        <w:t xml:space="preserve">Se ha probado a transformar la variable CONSTRUCTIONYEAR a una ANTIQUITY, de año de construcción a antigüedad “ANTIQUITY = 2020 – CONSTRUCTIONYEAR”. Las métricas de </w:t>
+      </w:r>
       <w:r>
         <w:rPr>
           <w:i/>
@@ -48,11 +56,10 @@
         </w:rPr>
         <w:t>accuracy</w:t>
       </w:r>
-      <w:proofErr w:type="spellEnd"/>
-      <w:r>
+      <w:r>
+        <w:rPr/>
         <w:t xml:space="preserve"> y </w:t>
       </w:r>
-      <w:proofErr w:type="spellStart"/>
       <w:r>
         <w:rPr>
           <w:i/>
@@ -60,40 +67,25 @@
         </w:rPr>
         <w:t>recall</w:t>
       </w:r>
-      <w:proofErr w:type="spellEnd"/>
-      <w:r>
-        <w:t xml:space="preserve"> son las mismas para ambos modelos (</w:t>
-      </w:r>
-      <w:proofErr w:type="spellStart"/>
-      <w:r>
-        <w:t>XGBoost</w:t>
-      </w:r>
-      <w:proofErr w:type="spellEnd"/>
-      <w:r>
-        <w:t xml:space="preserve"> y </w:t>
-      </w:r>
-      <w:proofErr w:type="spellStart"/>
-      <w:r>
-        <w:t>Random</w:t>
-      </w:r>
-      <w:proofErr w:type="spellEnd"/>
-      <w:r>
-        <w:t xml:space="preserve"> Forest) que las de la entrega de la Fase I. </w:t>
-      </w:r>
-    </w:p>
-    <w:p>
-      <w:pPr>
-        <w:pStyle w:val="Prrafodelista"/>
+      <w:r>
+        <w:rPr/>
+        <w:t xml:space="preserve"> son las mismas para ambos modelos (XGBoost y Random Forest) que las de la entrega de la Fase I. </w:t>
+      </w:r>
+    </w:p>
+    <w:p>
+      <w:pPr>
+        <w:pStyle w:val="ListParagraph"/>
         <w:numPr>
           <w:ilvl w:val="0"/>
-          <w:numId w:val="2"/>
-        </w:numPr>
-        <w:jc w:val="both"/>
-      </w:pPr>
-      <w:r>
+          <w:numId w:val="1"/>
+        </w:numPr>
+        <w:jc w:val="both"/>
+        <w:rPr/>
+      </w:pPr>
+      <w:r>
+        <w:rPr/>
         <w:t xml:space="preserve">En la variable MAXBUILDINGFLOOR, cuando era un valor nulo, se transformaba a -1 y ahora a 0. Las métricas de </w:t>
       </w:r>
-      <w:proofErr w:type="spellStart"/>
       <w:r>
         <w:rPr>
           <w:i/>
@@ -101,11 +93,10 @@
         </w:rPr>
         <w:t>accuracy</w:t>
       </w:r>
-      <w:proofErr w:type="spellEnd"/>
-      <w:r>
+      <w:r>
+        <w:rPr/>
         <w:t xml:space="preserve"> y </w:t>
       </w:r>
-      <w:proofErr w:type="spellStart"/>
       <w:r>
         <w:rPr>
           <w:i/>
@@ -113,140 +104,74 @@
         </w:rPr>
         <w:t>recall</w:t>
       </w:r>
-      <w:proofErr w:type="spellEnd"/>
-      <w:r>
-        <w:t xml:space="preserve"> son las mismas para ambos modelos (</w:t>
-      </w:r>
-      <w:proofErr w:type="spellStart"/>
-      <w:r>
-        <w:t>XGBoost</w:t>
-      </w:r>
-      <w:proofErr w:type="spellEnd"/>
-      <w:r>
-        <w:t xml:space="preserve"> y </w:t>
-      </w:r>
-      <w:proofErr w:type="spellStart"/>
-      <w:r>
-        <w:t>Random</w:t>
-      </w:r>
-      <w:proofErr w:type="spellEnd"/>
-      <w:r>
-        <w:t xml:space="preserve"> Forest) que las de la entrega de la Fase I. </w:t>
-      </w:r>
-    </w:p>
-    <w:p>
-      <w:pPr>
-        <w:ind w:left="720"/>
-        <w:jc w:val="both"/>
-      </w:pPr>
-      <w:r>
+      <w:r>
+        <w:rPr/>
+        <w:t xml:space="preserve"> son las mismas para ambos modelos (XGBoost y Random Forest) que las de la entrega de la Fase I. </w:t>
+      </w:r>
+    </w:p>
+    <w:p>
+      <w:pPr>
+        <w:pStyle w:val="Normal"/>
+        <w:ind w:left="720" w:hanging="0"/>
+        <w:jc w:val="both"/>
+        <w:rPr/>
+      </w:pPr>
+      <w:r>
+        <w:rPr/>
         <w:t>CONCLUSIÓN: si estos cambios mejoran o empeoran la precisión muy ligeramente, es prácticamente imposible detectarlo.</w:t>
       </w:r>
     </w:p>
     <w:p>
       <w:pPr>
-        <w:pStyle w:val="Prrafodelista"/>
+        <w:pStyle w:val="ListParagraph"/>
         <w:numPr>
           <w:ilvl w:val="0"/>
-          <w:numId w:val="2"/>
-        </w:numPr>
-        <w:jc w:val="both"/>
-      </w:pPr>
-      <w:r>
-        <w:t xml:space="preserve">Se ha probado a transformar la variable CADASTRALQUALITY de tipo categórica a </w:t>
-      </w:r>
-      <w:proofErr w:type="spellStart"/>
-      <w:r>
-        <w:t>one-hot</w:t>
-      </w:r>
-      <w:proofErr w:type="spellEnd"/>
-      <w:r>
-        <w:t xml:space="preserve">. Para ello se ha eliminado esta y añadido las 13 </w:t>
-      </w:r>
-      <w:proofErr w:type="spellStart"/>
-      <w:r>
-        <w:t>one-hot</w:t>
-      </w:r>
-      <w:proofErr w:type="spellEnd"/>
-      <w:r>
-        <w:t xml:space="preserve"> correspondientes. Se ha generado un fichero respuesta con</w:t>
-      </w:r>
-      <w:r>
-        <w:t xml:space="preserve"> 100</w:t>
-      </w:r>
-      <w:r>
-        <w:t xml:space="preserve"> iteraciones con este cambio y los dos anteriores. Dicho fichero es muy similar al de la entrega de la fase </w:t>
-      </w:r>
-      <w:r>
-        <w:t>I,</w:t>
-      </w:r>
-      <w:r>
-        <w:t xml:space="preserve"> aunque contiene menos muestras predichas a la clase RESIDENTIAL. </w:t>
-      </w:r>
-    </w:p>
-    <w:p>
-      <w:pPr>
-        <w:ind w:left="708"/>
-        <w:jc w:val="both"/>
-      </w:pPr>
-      <w:r>
+          <w:numId w:val="1"/>
+        </w:numPr>
+        <w:jc w:val="both"/>
+        <w:rPr/>
+      </w:pPr>
+      <w:r>
+        <w:rPr/>
+        <w:t xml:space="preserve">Se ha probado a transformar la variable CADASTRALQUALITY de tipo categórica a one-hot. Para ello se ha eliminado esta y añadido las 13 one-hot correspondientes. Se ha generado un fichero respuesta con 100 iteraciones con este cambio y los dos anteriores. Dicho fichero es muy similar al de la entrega de la fase I, aunque contiene menos muestras predichas a la clase RESIDENTIAL. </w:t>
+      </w:r>
+    </w:p>
+    <w:p>
+      <w:pPr>
+        <w:pStyle w:val="Normal"/>
+        <w:ind w:left="708" w:hanging="0"/>
+        <w:jc w:val="both"/>
+        <w:rPr/>
+      </w:pPr>
+      <w:r>
+        <w:rPr/>
         <w:t>CONCLUSIÓN: Posiblemente estos cambios mejores muy ligeramente la precisión.</w:t>
       </w:r>
     </w:p>
     <w:p>
       <w:pPr>
-        <w:pStyle w:val="Prrafodelista"/>
+        <w:pStyle w:val="ListParagraph"/>
         <w:numPr>
           <w:ilvl w:val="0"/>
-          <w:numId w:val="2"/>
-        </w:numPr>
-        <w:jc w:val="both"/>
-      </w:pPr>
-      <w:r>
+          <w:numId w:val="1"/>
+        </w:numPr>
+        <w:jc w:val="both"/>
+        <w:rPr/>
+      </w:pPr>
+      <w:r>
+        <w:rPr/>
         <w:t xml:space="preserve">Se ha entrenado un modelo </w:t>
       </w:r>
-      <w:proofErr w:type="spellStart"/>
       <w:r>
         <w:rPr>
           <w:u w:val="single"/>
         </w:rPr>
-        <w:t>S</w:t>
-      </w:r>
-      <w:r>
-        <w:rPr>
-          <w:u w:val="single"/>
-        </w:rPr>
-        <w:t>upport</w:t>
-      </w:r>
-      <w:proofErr w:type="spellEnd"/>
-      <w:r>
-        <w:rPr>
-          <w:u w:val="single"/>
-        </w:rPr>
-        <w:t xml:space="preserve"> </w:t>
-      </w:r>
-      <w:r>
-        <w:rPr>
-          <w:u w:val="single"/>
-        </w:rPr>
-        <w:t>V</w:t>
-      </w:r>
-      <w:r>
-        <w:rPr>
-          <w:u w:val="single"/>
-        </w:rPr>
-        <w:t>ector Machine</w:t>
-      </w:r>
-      <w:r>
-        <w:t xml:space="preserve"> sin realizar PCA a los </w:t>
-      </w:r>
-      <w:r>
-        <w:t>datos,</w:t>
-      </w:r>
-      <w:r>
-        <w:t xml:space="preserve"> pero con los cambios anteriores realizados. La precisión se reduce al 23% y el </w:t>
-      </w:r>
-      <w:proofErr w:type="spellStart"/>
+        <w:t>Support Vector Machine</w:t>
+      </w:r>
+      <w:r>
+        <w:rPr/>
+        <w:t xml:space="preserve"> sin realizar PCA a los datos, pero con los cambios anteriores realizados. La precisión se reduce al 23% y el </w:t>
+      </w:r>
       <w:r>
         <w:rPr>
           <w:i/>
@@ -254,110 +179,60 @@
         </w:rPr>
         <w:t>recall</w:t>
       </w:r>
-      <w:proofErr w:type="spellEnd"/>
-      <w:r>
+      <w:r>
+        <w:rPr/>
         <w:t xml:space="preserve"> al 14%.</w:t>
       </w:r>
     </w:p>
     <w:p>
       <w:pPr>
-        <w:pStyle w:val="Prrafodelista"/>
+        <w:pStyle w:val="ListParagraph"/>
         <w:numPr>
           <w:ilvl w:val="0"/>
-          <w:numId w:val="2"/>
-        </w:numPr>
-        <w:jc w:val="both"/>
-      </w:pPr>
-      <w:r>
+          <w:numId w:val="1"/>
+        </w:numPr>
+        <w:jc w:val="both"/>
+        <w:rPr/>
+      </w:pPr>
+      <w:r>
+        <w:rPr/>
         <w:t xml:space="preserve">Se están haciendo pruebas con </w:t>
       </w:r>
-      <w:proofErr w:type="spellStart"/>
       <w:r>
         <w:rPr>
           <w:u w:val="single"/>
         </w:rPr>
-        <w:t>MLBox</w:t>
-      </w:r>
-      <w:proofErr w:type="spellEnd"/>
+        <w:t xml:space="preserve">MLBox </w:t>
+      </w:r>
+      <w:r>
+        <w:rPr/>
+        <w:t>(técnica de auto machine learning) tanto en un ordenador personal como en Google Colab pero de momento no muestra nada (parece estar bloqueado)</w:t>
+      </w:r>
+    </w:p>
+    <w:p>
+      <w:pPr>
+        <w:pStyle w:val="ListParagraph"/>
+        <w:numPr>
+          <w:ilvl w:val="0"/>
+          <w:numId w:val="1"/>
+        </w:numPr>
+        <w:jc w:val="both"/>
+        <w:rPr/>
+      </w:pPr>
+      <w:r>
+        <w:rPr/>
+        <w:t xml:space="preserve">Se ha probado el modelo </w:t>
+      </w:r>
       <w:r>
         <w:rPr>
           <w:u w:val="single"/>
         </w:rPr>
-        <w:t xml:space="preserve"> </w:t>
-      </w:r>
-      <w:r>
-        <w:t xml:space="preserve">(técnica de auto machine </w:t>
-      </w:r>
-      <w:proofErr w:type="spellStart"/>
-      <w:r>
-        <w:t>learning</w:t>
-      </w:r>
-      <w:proofErr w:type="spellEnd"/>
-      <w:r>
-        <w:t>)</w:t>
-      </w:r>
-      <w:r>
-        <w:t xml:space="preserve"> </w:t>
-      </w:r>
-      <w:r>
-        <w:t xml:space="preserve">tanto en un ordenador personal como en Google </w:t>
-      </w:r>
-      <w:proofErr w:type="spellStart"/>
-      <w:r>
-        <w:t>Collab</w:t>
-      </w:r>
-      <w:proofErr w:type="spellEnd"/>
-      <w:r>
-        <w:t xml:space="preserve"> pero de momento no </w:t>
-      </w:r>
-      <w:r>
-        <w:t>muestra nada (parece estar bloqueado)</w:t>
-      </w:r>
-    </w:p>
-    <w:p>
-      <w:pPr>
-        <w:pStyle w:val="Prrafodelista"/>
-        <w:numPr>
-          <w:ilvl w:val="0"/>
-          <w:numId w:val="2"/>
-        </w:numPr>
-        <w:jc w:val="both"/>
-      </w:pPr>
-      <w:r>
-        <w:t xml:space="preserve">Se ha probado el modelo </w:t>
-      </w:r>
-      <w:r>
-        <w:rPr>
-          <w:u w:val="single"/>
-        </w:rPr>
-        <w:t xml:space="preserve">Extra </w:t>
-      </w:r>
-      <w:proofErr w:type="spellStart"/>
-      <w:r>
-        <w:rPr>
-          <w:u w:val="single"/>
-        </w:rPr>
-        <w:t>Trees</w:t>
-      </w:r>
-      <w:proofErr w:type="spellEnd"/>
-      <w:r>
-        <w:t xml:space="preserve"> (con entre 200 – 400</w:t>
-      </w:r>
-      <w:r>
-        <w:t xml:space="preserve"> estimadores</w:t>
-      </w:r>
-      <w:r>
-        <w:t xml:space="preserve">), da resultados ligeramente peores que el </w:t>
-      </w:r>
-      <w:proofErr w:type="spellStart"/>
-      <w:r>
-        <w:t>Random</w:t>
-      </w:r>
-      <w:proofErr w:type="spellEnd"/>
-      <w:r>
-        <w:t xml:space="preserve"> Forest (tanto en </w:t>
-      </w:r>
-      <w:proofErr w:type="spellStart"/>
+        <w:t>Extra Trees</w:t>
+      </w:r>
+      <w:r>
+        <w:rPr/>
+        <w:t xml:space="preserve"> (con entre 200 – 400 estimadores), da resultados ligeramente peores que el Random Forest (tanto en </w:t>
+      </w:r>
       <w:r>
         <w:rPr>
           <w:i/>
@@ -365,11 +240,10 @@
         </w:rPr>
         <w:t>accuracy</w:t>
       </w:r>
-      <w:proofErr w:type="spellEnd"/>
-      <w:r>
+      <w:r>
+        <w:rPr/>
         <w:t xml:space="preserve"> como en </w:t>
       </w:r>
-      <w:proofErr w:type="spellStart"/>
       <w:r>
         <w:rPr>
           <w:i/>
@@ -377,285 +251,364 @@
         </w:rPr>
         <w:t>recall</w:t>
       </w:r>
-      <w:proofErr w:type="spellEnd"/>
-      <w:r>
+      <w:r>
+        <w:rPr/>
         <w:t>)</w:t>
       </w:r>
     </w:p>
     <w:p>
       <w:pPr>
-        <w:pStyle w:val="Prrafodelista"/>
+        <w:pStyle w:val="ListParagraph"/>
         <w:numPr>
           <w:ilvl w:val="0"/>
-          <w:numId w:val="2"/>
-        </w:numPr>
-        <w:jc w:val="both"/>
-      </w:pPr>
-      <w:r>
-        <w:t xml:space="preserve">Se ha realizado </w:t>
-      </w:r>
-      <w:proofErr w:type="spellStart"/>
-      <w:r>
-        <w:t>Grid</w:t>
-      </w:r>
-      <w:proofErr w:type="spellEnd"/>
-      <w:r>
-        <w:t xml:space="preserve"> </w:t>
-      </w:r>
-      <w:proofErr w:type="spellStart"/>
-      <w:r>
-        <w:t>Search</w:t>
-      </w:r>
-      <w:proofErr w:type="spellEnd"/>
-      <w:r>
-        <w:t xml:space="preserve"> para </w:t>
-      </w:r>
-      <w:proofErr w:type="spellStart"/>
-      <w:r>
-        <w:t>Random</w:t>
-      </w:r>
-      <w:proofErr w:type="spellEnd"/>
-      <w:r>
-        <w:t xml:space="preserve"> Forest y </w:t>
-      </w:r>
-      <w:proofErr w:type="spellStart"/>
-      <w:r>
-        <w:t>XGBoost</w:t>
-      </w:r>
-      <w:proofErr w:type="spellEnd"/>
-      <w:r>
-        <w:t xml:space="preserve"> pero nos encontramos con un problema. Estos algoritmos esperan un conjunto de datos equilibrados (cosa que realizamos mediante </w:t>
-      </w:r>
-      <w:proofErr w:type="spellStart"/>
+          <w:numId w:val="1"/>
+        </w:numPr>
+        <w:jc w:val="both"/>
+        <w:rPr/>
+      </w:pPr>
+      <w:r>
+        <w:rPr/>
+        <w:t xml:space="preserve">Se ha realizado Grid Search para Random Forest y XGBoost pero nos encontramos con un problema. Estos algoritmos esperan un conjunto de datos equilibrados (cosa que realizamos mediante </w:t>
+      </w:r>
       <w:r>
         <w:rPr>
           <w:i/>
           <w:iCs/>
         </w:rPr>
-        <w:t>under</w:t>
-      </w:r>
-      <w:proofErr w:type="spellEnd"/>
-      <w:r>
+        <w:t>under sampling</w:t>
+      </w:r>
+      <w:r>
+        <w:rPr/>
+        <w:t xml:space="preserve"> de RESIDENTIAL) y tras lanzar varias ejecuciones, los hiperparametros que nos devuelven son diferentes y distan entre sí. Esto es debido a que como las muestras añadidas de RESIDENTIAL son diferentes cada vez la búsqueda que hace cambia. Nos hemos quedado con una estimación de los hiperparametros que más salían ganadores.</w:t>
+      </w:r>
+    </w:p>
+    <w:p>
+      <w:pPr>
+        <w:pStyle w:val="Normal"/>
+        <w:ind w:left="708" w:hanging="0"/>
+        <w:jc w:val="both"/>
+        <w:rPr/>
+      </w:pPr>
+      <w:r>
+        <w:rPr/>
+        <w:t xml:space="preserve">CONCLUSIÓN: n_estimators = 750, criterion = ‘gini’, </w:t>
+      </w:r>
+    </w:p>
+    <w:p>
+      <w:pPr>
+        <w:pStyle w:val="ListParagraph"/>
+        <w:numPr>
+          <w:ilvl w:val="0"/>
+          <w:numId w:val="1"/>
+        </w:numPr>
+        <w:jc w:val="both"/>
+        <w:rPr/>
+      </w:pPr>
+      <w:r>
+        <w:rPr/>
+        <w:t xml:space="preserve">Se ha entrenado a un modelo Random Forest con los datos tras aplicarles SMOTE, </w:t>
+      </w:r>
+      <w:r>
+        <w:rPr/>
+        <w:t>obteniendo una precisión del 97%. Claramente, overfitting.</w:t>
+      </w:r>
+    </w:p>
+    <w:p>
+      <w:pPr>
+        <w:pStyle w:val="ListParagraph"/>
+        <w:numPr>
+          <w:ilvl w:val="0"/>
+          <w:numId w:val="1"/>
+        </w:numPr>
+        <w:jc w:val="both"/>
+        <w:rPr/>
+      </w:pPr>
+      <w:r>
+        <w:rPr/>
+        <w:t>Se ha añadido un archivo visualizer.py para visualizar PCA, t-SNE, histogramas y pie chart. Por otro lado, el archivo sampling.py implementa todas las técnicas de over y under sampling, además de las combinaciones SMOTE + ENN y SMOTE + Tomek Links.</w:t>
+      </w:r>
+    </w:p>
+    <w:p>
+      <w:pPr>
+        <w:pStyle w:val="ListParagraph"/>
+        <w:numPr>
+          <w:ilvl w:val="0"/>
+          <w:numId w:val="1"/>
+        </w:numPr>
+        <w:jc w:val="both"/>
+        <w:rPr/>
+      </w:pPr>
+      <w:r>
+        <w:rPr/>
+        <w:t>Paper OAA-DB: pensamos que puede ser prometedor. Lo dividiremos en las siguientes fases:</w:t>
+      </w:r>
+    </w:p>
+    <w:p>
+      <w:pPr>
+        <w:pStyle w:val="ListParagraph"/>
+        <w:numPr>
+          <w:ilvl w:val="1"/>
+          <w:numId w:val="1"/>
+        </w:numPr>
+        <w:jc w:val="both"/>
+        <w:rPr/>
+      </w:pPr>
+      <w:r>
+        <w:rPr/>
+        <w:t>Obtener los datasets:</w:t>
+      </w:r>
+    </w:p>
+    <w:p>
+      <w:pPr>
+        <w:pStyle w:val="ListParagraph"/>
+        <w:numPr>
+          <w:ilvl w:val="2"/>
+          <w:numId w:val="1"/>
+        </w:numPr>
+        <w:jc w:val="both"/>
+        <w:rPr/>
+      </w:pPr>
+      <w:r>
+        <w:rPr/>
+        <w:t>X, y originales</w:t>
+      </w:r>
+    </w:p>
+    <w:p>
+      <w:pPr>
+        <w:pStyle w:val="ListParagraph"/>
+        <w:numPr>
+          <w:ilvl w:val="2"/>
+          <w:numId w:val="1"/>
+        </w:numPr>
+        <w:jc w:val="both"/>
+        <w:rPr/>
+      </w:pPr>
+      <w:r>
+        <w:rPr/>
+        <w:t>X_train_random, y_train_random y los tests random, utilizando en principio un 20% de las muestras para test.</w:t>
+      </w:r>
+    </w:p>
+    <w:p>
+      <w:pPr>
+        <w:pStyle w:val="ListParagraph"/>
+        <w:numPr>
+          <w:ilvl w:val="2"/>
+          <w:numId w:val="1"/>
+        </w:numPr>
+        <w:jc w:val="both"/>
+        <w:rPr/>
+      </w:pPr>
+      <w:r>
+        <w:rPr/>
+        <w:t>X_train_notrandom, y_train_notrandom y los tests NO random. Nos será más representativo, pues intentamos que la clase residential sea mucho mayor y así podemos observar cómo va prediciendo el resto de clases minoritarias.</w:t>
+      </w:r>
+    </w:p>
+    <w:p>
+      <w:pPr>
+        <w:pStyle w:val="ListParagraph"/>
+        <w:numPr>
+          <w:ilvl w:val="1"/>
+          <w:numId w:val="1"/>
+        </w:numPr>
+        <w:jc w:val="both"/>
+        <w:rPr/>
+      </w:pPr>
+      <w:r>
+        <w:rPr/>
+        <w:t>Primer clasificador XGBClassifier.</w:t>
+      </w:r>
+    </w:p>
+    <w:p>
+      <w:pPr>
+        <w:pStyle w:val="ListParagraph"/>
+        <w:numPr>
+          <w:ilvl w:val="1"/>
+          <w:numId w:val="1"/>
+        </w:numPr>
+        <w:jc w:val="both"/>
+        <w:rPr/>
+      </w:pPr>
+      <w:r>
+        <w:rPr/>
+        <w:t>Primer OneVS(…)</w:t>
+      </w:r>
+    </w:p>
+    <w:p>
+      <w:pPr>
+        <w:pStyle w:val="ListParagraph"/>
+        <w:numPr>
+          <w:ilvl w:val="2"/>
+          <w:numId w:val="1"/>
+        </w:numPr>
+        <w:jc w:val="both"/>
+        <w:rPr/>
+      </w:pPr>
+      <w:r>
+        <w:rPr/>
+        <w:t>Rest</w:t>
+      </w:r>
+    </w:p>
+    <w:p>
+      <w:pPr>
+        <w:pStyle w:val="ListParagraph"/>
+        <w:numPr>
+          <w:ilvl w:val="2"/>
+          <w:numId w:val="1"/>
+        </w:numPr>
+        <w:jc w:val="both"/>
+        <w:rPr/>
+      </w:pPr>
+      <w:r>
+        <w:rPr/>
+        <w:t>One (según el paper, más favorable para datasets grandes)</w:t>
+      </w:r>
+    </w:p>
+    <w:p>
+      <w:pPr>
+        <w:pStyle w:val="ListParagraph"/>
+        <w:numPr>
+          <w:ilvl w:val="1"/>
+          <w:numId w:val="1"/>
+        </w:numPr>
+        <w:jc w:val="both"/>
+        <w:rPr/>
+      </w:pPr>
+      <w:r>
+        <w:rPr/>
+        <w:t>Balanceo de datos con técnicas:</w:t>
+      </w:r>
+    </w:p>
+    <w:p>
+      <w:pPr>
+        <w:pStyle w:val="ListParagraph"/>
+        <w:numPr>
+          <w:ilvl w:val="2"/>
+          <w:numId w:val="1"/>
+        </w:numPr>
+        <w:jc w:val="both"/>
+        <w:rPr/>
+      </w:pPr>
+      <w:r>
+        <w:rPr/>
+        <w:t>Oversampling + undersampling:</w:t>
+      </w:r>
+    </w:p>
+    <w:p>
+      <w:pPr>
+        <w:pStyle w:val="ListParagraph"/>
+        <w:numPr>
+          <w:ilvl w:val="3"/>
+          <w:numId w:val="1"/>
+        </w:numPr>
+        <w:jc w:val="both"/>
+        <w:rPr/>
+      </w:pPr>
+      <w:r>
+        <w:rPr/>
+        <w:t>SMOTE + ENN</w:t>
+      </w:r>
+    </w:p>
+    <w:p>
+      <w:pPr>
+        <w:pStyle w:val="ListParagraph"/>
+        <w:numPr>
+          <w:ilvl w:val="3"/>
+          <w:numId w:val="1"/>
+        </w:numPr>
+        <w:jc w:val="both"/>
+        <w:rPr/>
+      </w:pPr>
+      <w:r>
+        <w:rPr/>
+        <w:t>SMOTE + Tomek Links</w:t>
+      </w:r>
+    </w:p>
+    <w:p>
+      <w:pPr>
+        <w:pStyle w:val="ListParagraph"/>
+        <w:numPr>
+          <w:ilvl w:val="2"/>
+          <w:numId w:val="1"/>
+        </w:numPr>
+        <w:jc w:val="both"/>
+        <w:rPr/>
+      </w:pPr>
+      <w:r>
+        <w:rPr/>
+        <w:t xml:space="preserve">SMOTE + CMTNN → En el paper habla de dos redes neuronales complementarias feedforward con backpropagation. Una TruthNN y otra FalsityNN. </w:t>
+      </w:r>
+      <w:r>
+        <w:rPr/>
+        <w:t>No sabemos bien cómo o con qué librerías podríamos realizar lo que en el paper se muestra.</w:t>
+      </w:r>
+    </w:p>
+    <w:p>
+      <w:pPr>
+        <w:pStyle w:val="ListParagraph"/>
+        <w:numPr>
+          <w:ilvl w:val="1"/>
+          <w:numId w:val="1"/>
+        </w:numPr>
+        <w:jc w:val="both"/>
+        <w:rPr/>
+      </w:pPr>
+      <w:r>
+        <w:rPr/>
+        <w:t>OneVS(…) con el nuevo dataset balanceado.</w:t>
+      </w:r>
+    </w:p>
+    <w:p>
+      <w:pPr>
+        <w:pStyle w:val="ListParagraph"/>
+        <w:numPr>
+          <w:ilvl w:val="1"/>
+          <w:numId w:val="1"/>
+        </w:numPr>
+        <w:jc w:val="both"/>
+        <w:rPr/>
+      </w:pPr>
+      <w:r>
+        <w:rPr/>
+        <w:t>Resultado final obtenido.</w:t>
+      </w:r>
+    </w:p>
+    <w:p>
+      <w:pPr>
+        <w:pStyle w:val="ListParagraph"/>
+        <w:numPr>
+          <w:ilvl w:val="0"/>
+          <w:numId w:val="1"/>
+        </w:numPr>
+        <w:spacing w:before="0" w:after="160"/>
+        <w:contextualSpacing/>
+        <w:jc w:val="both"/>
         <w:rPr>
-          <w:i/>
-          <w:iCs/>
+          <w:u w:val="none"/>
         </w:rPr>
-        <w:t xml:space="preserve"> </w:t>
-      </w:r>
-      <w:proofErr w:type="spellStart"/>
+      </w:pPr>
       <w:r>
         <w:rPr>
-          <w:i/>
-          <w:iCs/>
+          <w:u w:val="none"/>
         </w:rPr>
-        <w:t>sampling</w:t>
-      </w:r>
-      <w:proofErr w:type="spellEnd"/>
-      <w:r>
-        <w:t xml:space="preserve"> de RESIDENTIAL) y tras lanzar varias ejecuciones, los </w:t>
-      </w:r>
-      <w:proofErr w:type="spellStart"/>
-      <w:r>
-        <w:t>hiperparametros</w:t>
-      </w:r>
-      <w:proofErr w:type="spellEnd"/>
-      <w:r>
-        <w:t xml:space="preserve"> que nos devuelven son diferentes y distan entre sí. Esto es debido a que como las muestras añadidas de RESIDENTIAL son diferentes cada vez la búsqueda que hace cambia. Nos hemos quedado con una estimación de los </w:t>
-      </w:r>
-      <w:proofErr w:type="spellStart"/>
-      <w:r>
-        <w:t>hiperparametros</w:t>
-      </w:r>
-      <w:proofErr w:type="spellEnd"/>
-      <w:r>
-        <w:t xml:space="preserve"> que más salían ganadores.</w:t>
-      </w:r>
-    </w:p>
-    <w:p>
-      <w:pPr>
-        <w:ind w:left="708"/>
-        <w:jc w:val="both"/>
-      </w:pPr>
-      <w:r>
-        <w:t xml:space="preserve">CONCLUSIÓN: </w:t>
-      </w:r>
-      <w:proofErr w:type="spellStart"/>
-      <w:r>
-        <w:t>n_estimators</w:t>
-      </w:r>
-      <w:proofErr w:type="spellEnd"/>
-      <w:r>
-        <w:t xml:space="preserve"> = 750, </w:t>
-      </w:r>
-      <w:proofErr w:type="spellStart"/>
-      <w:r>
-        <w:t>criterion</w:t>
-      </w:r>
-      <w:proofErr w:type="spellEnd"/>
-      <w:r>
-        <w:t xml:space="preserve"> = ‘</w:t>
-      </w:r>
-      <w:proofErr w:type="spellStart"/>
-      <w:r>
-        <w:t>gini</w:t>
-      </w:r>
-      <w:proofErr w:type="spellEnd"/>
-      <w:r>
-        <w:t xml:space="preserve">’, </w:t>
-      </w:r>
-    </w:p>
-    <w:p>
-      <w:pPr>
-        <w:pStyle w:val="Prrafodelista"/>
-        <w:numPr>
-          <w:ilvl w:val="0"/>
-          <w:numId w:val="2"/>
-        </w:numPr>
-        <w:jc w:val="both"/>
-      </w:pPr>
-      <w:r>
-        <w:t xml:space="preserve">Se ha entrenado a un modelo </w:t>
-      </w:r>
-      <w:proofErr w:type="spellStart"/>
-      <w:r>
-        <w:t>Random</w:t>
-      </w:r>
-      <w:proofErr w:type="spellEnd"/>
-      <w:r>
-        <w:t xml:space="preserve"> Forest con los datos tras aplicarles SMOTE</w:t>
-      </w:r>
-      <w:bookmarkStart w:id="0" w:name="_GoBack"/>
-      <w:bookmarkEnd w:id="0"/>
+      </w:r>
     </w:p>
     <w:sectPr>
+      <w:type w:val="nextPage"/>
       <w:pgSz w:w="11906" w:h="16838"/>
-      <w:pgMar w:top="1417" w:right="1701" w:bottom="1417" w:left="1701" w:header="708" w:footer="708" w:gutter="0"/>
-      <w:cols w:space="708"/>
-      <w:docGrid w:linePitch="360"/>
+      <w:pgMar w:left="1701" w:right="1701" w:header="0" w:top="1417" w:footer="0" w:bottom="1417" w:gutter="0"/>
+      <w:pgNumType w:fmt="decimal"/>
+      <w:formProt w:val="false"/>
+      <w:textDirection w:val="lrTb"/>
+      <w:docGrid w:type="default" w:linePitch="360" w:charSpace="4096"/>
     </w:sectPr>
   </w:body>
 </w:document>
 </file>
 
 <file path=word/numbering.xml><?xml version="1.0" encoding="utf-8"?>
-<w:numbering xmlns:wpc="http://schemas.microsoft.com/office/word/2010/wordprocessingCanvas" xmlns:cx="http://schemas.microsoft.com/office/drawing/2014/chartex" xmlns:cx1="http://schemas.microsoft.com/office/drawing/2015/9/8/chartex" xmlns:cx2="http://schemas.microsoft.com/office/drawing/2015/10/21/chartex" xmlns:cx3="http://schemas.microsoft.com/office/drawing/2016/5/9/chartex" xmlns:cx4="http://schemas.microsoft.com/office/drawing/2016/5/10/chartex" xmlns:cx5="http://schemas.microsoft.com/office/drawing/2016/5/11/chartex" xmlns:cx6="http://schemas.microsoft.com/office/drawing/2016/5/12/chartex" xmlns:cx7="http://schemas.microsoft.com/office/drawing/2016/5/13/chartex" xmlns:cx8="http://schemas.microsoft.com/office/drawing/2016/5/14/chartex" xmlns:mc="http://schemas.openxmlformats.org/markup-compatibility/2006" xmlns:aink="http://schemas.microsoft.com/office/drawing/2016/ink" xmlns:am3d="http://schemas.microsoft.com/office/drawing/2017/model3d" xmlns:o="urn:schemas-microsoft-com:office:office" xmlns:r="http://schemas.openxmlformats.org/officeDocument/2006/relationships" xmlns:m="http://schemas.openxmlformats.org/officeDocument/2006/math" xmlns:v="urn:schemas-microsoft-com:vml" xmlns:wp14="http://schemas.microsoft.com/office/word/2010/wordprocessingDrawing" xmlns:wp="http://schemas.openxmlformats.org/drawingml/2006/wordprocessingDrawing" xmlns:w10="urn:schemas-microsoft-com:office:word" xmlns:w="http://schemas.openxmlformats.org/wordprocessingml/2006/main" xmlns:w14="http://schemas.microsoft.com/office/word/2010/wordml" xmlns:w15="http://schemas.microsoft.com/office/word/2012/wordml" xmlns:w16cid="http://schemas.microsoft.com/office/word/2016/wordml/cid" xmlns:w16se="http://schemas.microsoft.com/office/word/2015/wordml/symex" xmlns:wpg="http://schemas.microsoft.com/office/word/2010/wordprocessingGroup" xmlns:wpi="http://schemas.microsoft.com/office/word/2010/wordprocessingInk" xmlns:wne="http://schemas.microsoft.com/office/word/2006/wordml" xmlns:wps="http://schemas.microsoft.com/office/word/2010/wordprocessingShape" mc:Ignorable="w14 w15 w16se w16cid wp14">
-  <w:abstractNum w:abstractNumId="0" w15:restartNumberingAfterBreak="0">
-    <w:nsid w:val="09301933"/>
-    <w:multiLevelType w:val="hybridMultilevel"/>
-    <w:tmpl w:val="C70EDC8C"/>
-    <w:lvl w:ilvl="0" w:tplc="49AEECE6">
-      <w:numFmt w:val="bullet"/>
-      <w:lvlText w:val="-"/>
-      <w:lvlJc w:val="left"/>
-      <w:pPr>
-        <w:ind w:left="720" w:hanging="360"/>
-      </w:pPr>
-      <w:rPr>
-        <w:rFonts w:ascii="Calibri" w:eastAsiaTheme="minorHAnsi" w:hAnsi="Calibri" w:cs="Calibri" w:hint="default"/>
-      </w:rPr>
-    </w:lvl>
-    <w:lvl w:ilvl="1" w:tplc="0C0A0003" w:tentative="1">
-      <w:start w:val="1"/>
-      <w:numFmt w:val="bullet"/>
-      <w:lvlText w:val="o"/>
-      <w:lvlJc w:val="left"/>
-      <w:pPr>
-        <w:ind w:left="1440" w:hanging="360"/>
-      </w:pPr>
-      <w:rPr>
-        <w:rFonts w:ascii="Courier New" w:hAnsi="Courier New" w:cs="Courier New" w:hint="default"/>
-      </w:rPr>
-    </w:lvl>
-    <w:lvl w:ilvl="2" w:tplc="0C0A0005" w:tentative="1">
-      <w:start w:val="1"/>
-      <w:numFmt w:val="bullet"/>
-      <w:lvlText w:val=""/>
-      <w:lvlJc w:val="left"/>
-      <w:pPr>
-        <w:ind w:left="2160" w:hanging="360"/>
-      </w:pPr>
-      <w:rPr>
-        <w:rFonts w:ascii="Wingdings" w:hAnsi="Wingdings" w:hint="default"/>
-      </w:rPr>
-    </w:lvl>
-    <w:lvl w:ilvl="3" w:tplc="0C0A0001" w:tentative="1">
-      <w:start w:val="1"/>
-      <w:numFmt w:val="bullet"/>
-      <w:lvlText w:val=""/>
-      <w:lvlJc w:val="left"/>
-      <w:pPr>
-        <w:ind w:left="2880" w:hanging="360"/>
-      </w:pPr>
-      <w:rPr>
-        <w:rFonts w:ascii="Symbol" w:hAnsi="Symbol" w:hint="default"/>
-      </w:rPr>
-    </w:lvl>
-    <w:lvl w:ilvl="4" w:tplc="0C0A0003" w:tentative="1">
-      <w:start w:val="1"/>
-      <w:numFmt w:val="bullet"/>
-      <w:lvlText w:val="o"/>
-      <w:lvlJc w:val="left"/>
-      <w:pPr>
-        <w:ind w:left="3600" w:hanging="360"/>
-      </w:pPr>
-      <w:rPr>
-        <w:rFonts w:ascii="Courier New" w:hAnsi="Courier New" w:cs="Courier New" w:hint="default"/>
-      </w:rPr>
-    </w:lvl>
-    <w:lvl w:ilvl="5" w:tplc="0C0A0005" w:tentative="1">
-      <w:start w:val="1"/>
-      <w:numFmt w:val="bullet"/>
-      <w:lvlText w:val=""/>
-      <w:lvlJc w:val="left"/>
-      <w:pPr>
-        <w:ind w:left="4320" w:hanging="360"/>
-      </w:pPr>
-      <w:rPr>
-        <w:rFonts w:ascii="Wingdings" w:hAnsi="Wingdings" w:hint="default"/>
-      </w:rPr>
-    </w:lvl>
-    <w:lvl w:ilvl="6" w:tplc="0C0A0001" w:tentative="1">
-      <w:start w:val="1"/>
-      <w:numFmt w:val="bullet"/>
-      <w:lvlText w:val=""/>
-      <w:lvlJc w:val="left"/>
-      <w:pPr>
-        <w:ind w:left="5040" w:hanging="360"/>
-      </w:pPr>
-      <w:rPr>
-        <w:rFonts w:ascii="Symbol" w:hAnsi="Symbol" w:hint="default"/>
-      </w:rPr>
-    </w:lvl>
-    <w:lvl w:ilvl="7" w:tplc="0C0A0003" w:tentative="1">
-      <w:start w:val="1"/>
-      <w:numFmt w:val="bullet"/>
-      <w:lvlText w:val="o"/>
-      <w:lvlJc w:val="left"/>
-      <w:pPr>
-        <w:ind w:left="5760" w:hanging="360"/>
-      </w:pPr>
-      <w:rPr>
-        <w:rFonts w:ascii="Courier New" w:hAnsi="Courier New" w:cs="Courier New" w:hint="default"/>
-      </w:rPr>
-    </w:lvl>
-    <w:lvl w:ilvl="8" w:tplc="0C0A0005" w:tentative="1">
-      <w:start w:val="1"/>
-      <w:numFmt w:val="bullet"/>
-      <w:lvlText w:val=""/>
-      <w:lvlJc w:val="left"/>
-      <w:pPr>
-        <w:ind w:left="6480" w:hanging="360"/>
-      </w:pPr>
-      <w:rPr>
-        <w:rFonts w:ascii="Wingdings" w:hAnsi="Wingdings" w:hint="default"/>
-      </w:rPr>
-    </w:lvl>
-  </w:abstractNum>
-  <w:abstractNum w:abstractNumId="1" w15:restartNumberingAfterBreak="0">
-    <w:nsid w:val="37270488"/>
-    <w:multiLevelType w:val="hybridMultilevel"/>
-    <w:tmpl w:val="B43CE9BC"/>
-    <w:lvl w:ilvl="0" w:tplc="0C0A000F">
+<w:numbering xmlns:w="http://schemas.openxmlformats.org/wordprocessingml/2006/main" xmlns:o="urn:schemas-microsoft-com:office:office" xmlns:r="http://schemas.openxmlformats.org/officeDocument/2006/relationships" xmlns:v="urn:schemas-microsoft-com:vml">
+  <w:abstractNum w:abstractNumId="1">
+    <w:lvl w:ilvl="0">
       <w:start w:val="1"/>
       <w:numFmt w:val="decimal"/>
       <w:lvlText w:val="%1."/>
@@ -663,11 +616,8 @@
       <w:pPr>
         <w:ind w:left="720" w:hanging="360"/>
       </w:pPr>
-      <w:rPr>
-        <w:rFonts w:hint="default"/>
-      </w:rPr>
-    </w:lvl>
-    <w:lvl w:ilvl="1" w:tplc="0C0A0019">
+    </w:lvl>
+    <w:lvl w:ilvl="1">
       <w:start w:val="1"/>
       <w:numFmt w:val="lowerLetter"/>
       <w:lvlText w:val="%2."/>
@@ -676,7 +626,7 @@
         <w:ind w:left="1440" w:hanging="360"/>
       </w:pPr>
     </w:lvl>
-    <w:lvl w:ilvl="2" w:tplc="0C0A001B" w:tentative="1">
+    <w:lvl w:ilvl="2">
       <w:start w:val="1"/>
       <w:numFmt w:val="lowerRoman"/>
       <w:lvlText w:val="%3."/>
@@ -685,7 +635,7 @@
         <w:ind w:left="2160" w:hanging="180"/>
       </w:pPr>
     </w:lvl>
-    <w:lvl w:ilvl="3" w:tplc="0C0A000F" w:tentative="1">
+    <w:lvl w:ilvl="3">
       <w:start w:val="1"/>
       <w:numFmt w:val="decimal"/>
       <w:lvlText w:val="%4."/>
@@ -694,7 +644,7 @@
         <w:ind w:left="2880" w:hanging="360"/>
       </w:pPr>
     </w:lvl>
-    <w:lvl w:ilvl="4" w:tplc="0C0A0019" w:tentative="1">
+    <w:lvl w:ilvl="4">
       <w:start w:val="1"/>
       <w:numFmt w:val="lowerLetter"/>
       <w:lvlText w:val="%5."/>
@@ -703,7 +653,7 @@
         <w:ind w:left="3600" w:hanging="360"/>
       </w:pPr>
     </w:lvl>
-    <w:lvl w:ilvl="5" w:tplc="0C0A001B" w:tentative="1">
+    <w:lvl w:ilvl="5">
       <w:start w:val="1"/>
       <w:numFmt w:val="lowerRoman"/>
       <w:lvlText w:val="%6."/>
@@ -712,7 +662,7 @@
         <w:ind w:left="4320" w:hanging="180"/>
       </w:pPr>
     </w:lvl>
-    <w:lvl w:ilvl="6" w:tplc="0C0A000F" w:tentative="1">
+    <w:lvl w:ilvl="6">
       <w:start w:val="1"/>
       <w:numFmt w:val="decimal"/>
       <w:lvlText w:val="%7."/>
@@ -721,7 +671,7 @@
         <w:ind w:left="5040" w:hanging="360"/>
       </w:pPr>
     </w:lvl>
-    <w:lvl w:ilvl="7" w:tplc="0C0A0019" w:tentative="1">
+    <w:lvl w:ilvl="7">
       <w:start w:val="1"/>
       <w:numFmt w:val="lowerLetter"/>
       <w:lvlText w:val="%8."/>
@@ -730,7 +680,7 @@
         <w:ind w:left="5760" w:hanging="360"/>
       </w:pPr>
     </w:lvl>
-    <w:lvl w:ilvl="8" w:tplc="0C0A001B" w:tentative="1">
+    <w:lvl w:ilvl="8">
       <w:start w:val="1"/>
       <w:numFmt w:val="lowerRoman"/>
       <w:lvlText w:val="%9."/>
@@ -740,43 +690,133 @@
       </w:pPr>
     </w:lvl>
   </w:abstractNum>
+  <w:abstractNum w:abstractNumId="2">
+    <w:lvl w:ilvl="0">
+      <w:start w:val="1"/>
+      <w:numFmt w:val="none"/>
+      <w:suff w:val="nothing"/>
+      <w:lvlText w:val=""/>
+      <w:lvlJc w:val="left"/>
+      <w:pPr>
+        <w:ind w:left="0" w:hanging="0"/>
+      </w:pPr>
+    </w:lvl>
+    <w:lvl w:ilvl="1">
+      <w:start w:val="1"/>
+      <w:numFmt w:val="none"/>
+      <w:suff w:val="nothing"/>
+      <w:lvlText w:val=""/>
+      <w:lvlJc w:val="left"/>
+      <w:pPr>
+        <w:ind w:left="0" w:hanging="0"/>
+      </w:pPr>
+    </w:lvl>
+    <w:lvl w:ilvl="2">
+      <w:start w:val="1"/>
+      <w:numFmt w:val="none"/>
+      <w:suff w:val="nothing"/>
+      <w:lvlText w:val=""/>
+      <w:lvlJc w:val="left"/>
+      <w:pPr>
+        <w:ind w:left="0" w:hanging="0"/>
+      </w:pPr>
+    </w:lvl>
+    <w:lvl w:ilvl="3">
+      <w:start w:val="1"/>
+      <w:numFmt w:val="none"/>
+      <w:suff w:val="nothing"/>
+      <w:lvlText w:val=""/>
+      <w:lvlJc w:val="left"/>
+      <w:pPr>
+        <w:ind w:left="0" w:hanging="0"/>
+      </w:pPr>
+    </w:lvl>
+    <w:lvl w:ilvl="4">
+      <w:start w:val="1"/>
+      <w:numFmt w:val="none"/>
+      <w:suff w:val="nothing"/>
+      <w:lvlText w:val=""/>
+      <w:lvlJc w:val="left"/>
+      <w:pPr>
+        <w:ind w:left="0" w:hanging="0"/>
+      </w:pPr>
+    </w:lvl>
+    <w:lvl w:ilvl="5">
+      <w:start w:val="1"/>
+      <w:numFmt w:val="none"/>
+      <w:suff w:val="nothing"/>
+      <w:lvlText w:val=""/>
+      <w:lvlJc w:val="left"/>
+      <w:pPr>
+        <w:ind w:left="0" w:hanging="0"/>
+      </w:pPr>
+    </w:lvl>
+    <w:lvl w:ilvl="6">
+      <w:start w:val="1"/>
+      <w:numFmt w:val="none"/>
+      <w:suff w:val="nothing"/>
+      <w:lvlText w:val=""/>
+      <w:lvlJc w:val="left"/>
+      <w:pPr>
+        <w:ind w:left="0" w:hanging="0"/>
+      </w:pPr>
+    </w:lvl>
+    <w:lvl w:ilvl="7">
+      <w:start w:val="1"/>
+      <w:numFmt w:val="none"/>
+      <w:suff w:val="nothing"/>
+      <w:lvlText w:val=""/>
+      <w:lvlJc w:val="left"/>
+      <w:pPr>
+        <w:ind w:left="0" w:hanging="0"/>
+      </w:pPr>
+    </w:lvl>
+    <w:lvl w:ilvl="8">
+      <w:start w:val="1"/>
+      <w:numFmt w:val="none"/>
+      <w:suff w:val="nothing"/>
+      <w:lvlText w:val=""/>
+      <w:lvlJc w:val="left"/>
+      <w:pPr>
+        <w:ind w:left="0" w:hanging="0"/>
+      </w:pPr>
+    </w:lvl>
+  </w:abstractNum>
   <w:num w:numId="1">
-    <w:abstractNumId w:val="0"/>
+    <w:abstractNumId w:val="1"/>
   </w:num>
   <w:num w:numId="2">
-    <w:abstractNumId w:val="1"/>
+    <w:abstractNumId w:val="2"/>
   </w:num>
 </w:numbering>
 </file>
 
 <file path=word/styles.xml><?xml version="1.0" encoding="utf-8"?>
-<w:styles xmlns:mc="http://schemas.openxmlformats.org/markup-compatibility/2006" xmlns:r="http://schemas.openxmlformats.org/officeDocument/2006/relationships" xmlns:w="http://schemas.openxmlformats.org/wordprocessingml/2006/main" xmlns:w14="http://schemas.microsoft.com/office/word/2010/wordml" xmlns:w15="http://schemas.microsoft.com/office/word/2012/wordml" xmlns:w16cid="http://schemas.microsoft.com/office/word/2016/wordml/cid" xmlns:w16se="http://schemas.microsoft.com/office/word/2015/wordml/symex" mc:Ignorable="w14 w15 w16se w16cid">
+<w:styles xmlns:w="http://schemas.openxmlformats.org/wordprocessingml/2006/main" xmlns:w14="http://schemas.microsoft.com/office/word/2010/wordml" xmlns:mc="http://schemas.openxmlformats.org/markup-compatibility/2006" mc:Ignorable="w14">
   <w:docDefaults>
     <w:rPrDefault>
       <w:rPr>
-        <w:rFonts w:asciiTheme="minorHAnsi" w:eastAsiaTheme="minorHAnsi" w:hAnsiTheme="minorHAnsi" w:cstheme="minorBidi"/>
+        <w:rFonts w:ascii="Calibri" w:hAnsi="Calibri" w:eastAsia="Calibri" w:cs="" w:asciiTheme="minorHAnsi" w:cstheme="minorBidi" w:eastAsiaTheme="minorHAnsi" w:hAnsiTheme="minorHAnsi"/>
         <w:sz w:val="22"/>
         <w:szCs w:val="22"/>
         <w:lang w:val="es-ES" w:eastAsia="en-US" w:bidi="ar-SA"/>
       </w:rPr>
     </w:rPrDefault>
     <w:pPrDefault>
-      <w:pPr>
-        <w:spacing w:after="160" w:line="259" w:lineRule="auto"/>
-      </w:pPr>
+      <w:pPr/>
     </w:pPrDefault>
   </w:docDefaults>
   <w:latentStyles w:defLockedState="0" w:defUIPriority="99" w:defSemiHidden="0" w:defUnhideWhenUsed="0" w:defQFormat="0" w:count="376">
     <w:lsdException w:name="Normal" w:uiPriority="0" w:qFormat="1"/>
     <w:lsdException w:name="heading 1" w:uiPriority="9" w:qFormat="1"/>
-    <w:lsdException w:name="heading 2" w:semiHidden="1" w:uiPriority="9" w:unhideWhenUsed="1" w:qFormat="1"/>
-    <w:lsdException w:name="heading 3" w:semiHidden="1" w:uiPriority="9" w:unhideWhenUsed="1" w:qFormat="1"/>
-    <w:lsdException w:name="heading 4" w:semiHidden="1" w:uiPriority="9" w:unhideWhenUsed="1" w:qFormat="1"/>
-    <w:lsdException w:name="heading 5" w:semiHidden="1" w:uiPriority="9" w:unhideWhenUsed="1" w:qFormat="1"/>
-    <w:lsdException w:name="heading 6" w:semiHidden="1" w:uiPriority="9" w:unhideWhenUsed="1" w:qFormat="1"/>
-    <w:lsdException w:name="heading 7" w:semiHidden="1" w:uiPriority="9" w:unhideWhenUsed="1" w:qFormat="1"/>
-    <w:lsdException w:name="heading 8" w:semiHidden="1" w:uiPriority="9" w:unhideWhenUsed="1" w:qFormat="1"/>
-    <w:lsdException w:name="heading 9" w:semiHidden="1" w:uiPriority="9" w:unhideWhenUsed="1" w:qFormat="1"/>
+    <w:lsdException w:name="heading 2" w:uiPriority="9" w:semiHidden="1" w:unhideWhenUsed="1" w:qFormat="1"/>
+    <w:lsdException w:name="heading 3" w:uiPriority="9" w:semiHidden="1" w:unhideWhenUsed="1" w:qFormat="1"/>
+    <w:lsdException w:name="heading 4" w:uiPriority="9" w:semiHidden="1" w:unhideWhenUsed="1" w:qFormat="1"/>
+    <w:lsdException w:name="heading 5" w:uiPriority="9" w:semiHidden="1" w:unhideWhenUsed="1" w:qFormat="1"/>
+    <w:lsdException w:name="heading 6" w:uiPriority="9" w:semiHidden="1" w:unhideWhenUsed="1" w:qFormat="1"/>
+    <w:lsdException w:name="heading 7" w:uiPriority="9" w:semiHidden="1" w:unhideWhenUsed="1" w:qFormat="1"/>
+    <w:lsdException w:name="heading 8" w:uiPriority="9" w:semiHidden="1" w:unhideWhenUsed="1" w:qFormat="1"/>
+    <w:lsdException w:name="heading 9" w:uiPriority="9" w:semiHidden="1" w:unhideWhenUsed="1" w:qFormat="1"/>
     <w:lsdException w:name="index 1" w:semiHidden="1" w:unhideWhenUsed="1"/>
     <w:lsdException w:name="index 2" w:semiHidden="1" w:unhideWhenUsed="1"/>
     <w:lsdException w:name="index 3" w:semiHidden="1" w:unhideWhenUsed="1"/>
@@ -786,22 +826,22 @@
     <w:lsdException w:name="index 7" w:semiHidden="1" w:unhideWhenUsed="1"/>
     <w:lsdException w:name="index 8" w:semiHidden="1" w:unhideWhenUsed="1"/>
     <w:lsdException w:name="index 9" w:semiHidden="1" w:unhideWhenUsed="1"/>
-    <w:lsdException w:name="toc 1" w:semiHidden="1" w:uiPriority="39" w:unhideWhenUsed="1"/>
-    <w:lsdException w:name="toc 2" w:semiHidden="1" w:uiPriority="39" w:unhideWhenUsed="1"/>
-    <w:lsdException w:name="toc 3" w:semiHidden="1" w:uiPriority="39" w:unhideWhenUsed="1"/>
-    <w:lsdException w:name="toc 4" w:semiHidden="1" w:uiPriority="39" w:unhideWhenUsed="1"/>
-    <w:lsdException w:name="toc 5" w:semiHidden="1" w:uiPriority="39" w:unhideWhenUsed="1"/>
-    <w:lsdException w:name="toc 6" w:semiHidden="1" w:uiPriority="39" w:unhideWhenUsed="1"/>
-    <w:lsdException w:name="toc 7" w:semiHidden="1" w:uiPriority="39" w:unhideWhenUsed="1"/>
-    <w:lsdException w:name="toc 8" w:semiHidden="1" w:uiPriority="39" w:unhideWhenUsed="1"/>
-    <w:lsdException w:name="toc 9" w:semiHidden="1" w:uiPriority="39" w:unhideWhenUsed="1"/>
+    <w:lsdException w:name="toc 1" w:uiPriority="39" w:semiHidden="1" w:unhideWhenUsed="1"/>
+    <w:lsdException w:name="toc 2" w:uiPriority="39" w:semiHidden="1" w:unhideWhenUsed="1"/>
+    <w:lsdException w:name="toc 3" w:uiPriority="39" w:semiHidden="1" w:unhideWhenUsed="1"/>
+    <w:lsdException w:name="toc 4" w:uiPriority="39" w:semiHidden="1" w:unhideWhenUsed="1"/>
+    <w:lsdException w:name="toc 5" w:uiPriority="39" w:semiHidden="1" w:unhideWhenUsed="1"/>
+    <w:lsdException w:name="toc 6" w:uiPriority="39" w:semiHidden="1" w:unhideWhenUsed="1"/>
+    <w:lsdException w:name="toc 7" w:uiPriority="39" w:semiHidden="1" w:unhideWhenUsed="1"/>
+    <w:lsdException w:name="toc 8" w:uiPriority="39" w:semiHidden="1" w:unhideWhenUsed="1"/>
+    <w:lsdException w:name="toc 9" w:uiPriority="39" w:semiHidden="1" w:unhideWhenUsed="1"/>
     <w:lsdException w:name="Normal Indent" w:semiHidden="1" w:unhideWhenUsed="1"/>
     <w:lsdException w:name="footnote text" w:semiHidden="1" w:unhideWhenUsed="1"/>
     <w:lsdException w:name="annotation text" w:semiHidden="1" w:unhideWhenUsed="1"/>
     <w:lsdException w:name="header" w:semiHidden="1" w:unhideWhenUsed="1"/>
     <w:lsdException w:name="footer" w:semiHidden="1" w:unhideWhenUsed="1"/>
     <w:lsdException w:name="index heading" w:semiHidden="1" w:unhideWhenUsed="1"/>
-    <w:lsdException w:name="caption" w:semiHidden="1" w:uiPriority="35" w:unhideWhenUsed="1" w:qFormat="1"/>
+    <w:lsdException w:name="caption" w:uiPriority="35" w:semiHidden="1" w:unhideWhenUsed="1" w:qFormat="1"/>
     <w:lsdException w:name="table of figures" w:semiHidden="1" w:unhideWhenUsed="1"/>
     <w:lsdException w:name="envelope address" w:semiHidden="1" w:unhideWhenUsed="1"/>
     <w:lsdException w:name="envelope return" w:semiHidden="1" w:unhideWhenUsed="1"/>
@@ -832,7 +872,7 @@
     <w:lsdException w:name="Title" w:uiPriority="10" w:qFormat="1"/>
     <w:lsdException w:name="Closing" w:semiHidden="1" w:unhideWhenUsed="1"/>
     <w:lsdException w:name="Signature" w:semiHidden="1" w:unhideWhenUsed="1"/>
-    <w:lsdException w:name="Default Paragraph Font" w:semiHidden="1" w:uiPriority="1" w:unhideWhenUsed="1"/>
+    <w:lsdException w:name="Default Paragraph Font" w:uiPriority="1" w:semiHidden="1" w:unhideWhenUsed="1"/>
     <w:lsdException w:name="Body Text" w:semiHidden="1" w:unhideWhenUsed="1"/>
     <w:lsdException w:name="Body Text Indent" w:semiHidden="1" w:unhideWhenUsed="1"/>
     <w:lsdException w:name="List Continue" w:semiHidden="1" w:unhideWhenUsed="1"/>
@@ -1032,8 +1072,8 @@
     <w:lsdException w:name="Subtle Reference" w:uiPriority="31" w:qFormat="1"/>
     <w:lsdException w:name="Intense Reference" w:uiPriority="32" w:qFormat="1"/>
     <w:lsdException w:name="Book Title" w:uiPriority="33" w:qFormat="1"/>
-    <w:lsdException w:name="Bibliography" w:semiHidden="1" w:uiPriority="37" w:unhideWhenUsed="1"/>
-    <w:lsdException w:name="TOC Heading" w:semiHidden="1" w:uiPriority="39" w:unhideWhenUsed="1" w:qFormat="1"/>
+    <w:lsdException w:name="Bibliography" w:uiPriority="37" w:semiHidden="1" w:unhideWhenUsed="1"/>
+    <w:lsdException w:name="TOC Heading" w:uiPriority="39" w:semiHidden="1" w:unhideWhenUsed="1" w:qFormat="1"/>
     <w:lsdException w:name="Plain Table 1" w:uiPriority="41"/>
     <w:lsdException w:name="Plain Table 2" w:uiPriority="42"/>
     <w:lsdException w:name="Plain Table 3" w:uiPriority="43"/>
@@ -1144,15 +1184,137 @@
     <w:lsdException w:name="Unresolved Mention" w:semiHidden="1" w:unhideWhenUsed="1"/>
     <w:lsdException w:name="Smart Link" w:semiHidden="1" w:unhideWhenUsed="1"/>
   </w:latentStyles>
-  <w:style w:type="paragraph" w:default="1" w:styleId="Normal">
+  <w:style w:type="paragraph" w:styleId="Normal" w:default="1">
     <w:name w:val="Normal"/>
     <w:qFormat/>
+    <w:pPr>
+      <w:widowControl/>
+      <w:bidi w:val="0"/>
+      <w:spacing w:lineRule="auto" w:line="259" w:before="0" w:after="160"/>
+      <w:jc w:val="left"/>
+    </w:pPr>
+    <w:rPr>
+      <w:rFonts w:ascii="Calibri" w:hAnsi="Calibri" w:eastAsia="Calibri" w:cs="" w:asciiTheme="minorHAnsi" w:cstheme="minorBidi" w:eastAsiaTheme="minorHAnsi" w:hAnsiTheme="minorHAnsi"/>
+      <w:color w:val="auto"/>
+      <w:kern w:val="0"/>
+      <w:sz w:val="22"/>
+      <w:szCs w:val="22"/>
+      <w:lang w:val="es-ES" w:eastAsia="en-US" w:bidi="ar-SA"/>
+    </w:rPr>
   </w:style>
-  <w:style w:type="character" w:default="1" w:styleId="Fuentedeprrafopredeter">
+  <w:style w:type="character" w:styleId="DefaultParagraphFont" w:default="1">
     <w:name w:val="Default Paragraph Font"/>
     <w:uiPriority w:val="1"/>
     <w:semiHidden/>
     <w:unhideWhenUsed/>
+    <w:qFormat/>
+    <w:rPr/>
+  </w:style>
+  <w:style w:type="character" w:styleId="ListLabel1">
+    <w:name w:val="ListLabel 1"/>
+    <w:qFormat/>
+    <w:rPr>
+      <w:rFonts w:eastAsia="Calibri" w:cs="Calibri"/>
+    </w:rPr>
+  </w:style>
+  <w:style w:type="character" w:styleId="ListLabel2">
+    <w:name w:val="ListLabel 2"/>
+    <w:qFormat/>
+    <w:rPr>
+      <w:rFonts w:cs="Courier New"/>
+    </w:rPr>
+  </w:style>
+  <w:style w:type="character" w:styleId="ListLabel3">
+    <w:name w:val="ListLabel 3"/>
+    <w:qFormat/>
+    <w:rPr>
+      <w:rFonts w:cs="Courier New"/>
+    </w:rPr>
+  </w:style>
+  <w:style w:type="character" w:styleId="ListLabel4">
+    <w:name w:val="ListLabel 4"/>
+    <w:qFormat/>
+    <w:rPr>
+      <w:rFonts w:cs="Courier New"/>
+    </w:rPr>
+  </w:style>
+  <w:style w:type="paragraph" w:styleId="Ttulo">
+    <w:name w:val="Título"/>
+    <w:basedOn w:val="Normal"/>
+    <w:next w:val="Cuerpodetexto"/>
+    <w:qFormat/>
+    <w:pPr>
+      <w:keepNext w:val="true"/>
+      <w:spacing w:before="240" w:after="120"/>
+    </w:pPr>
+    <w:rPr>
+      <w:rFonts w:ascii="Liberation Sans" w:hAnsi="Liberation Sans" w:eastAsia="Noto Sans CJK SC" w:cs="Lohit Devanagari"/>
+      <w:sz w:val="28"/>
+      <w:szCs w:val="28"/>
+    </w:rPr>
+  </w:style>
+  <w:style w:type="paragraph" w:styleId="Cuerpodetexto">
+    <w:name w:val="Body Text"/>
+    <w:basedOn w:val="Normal"/>
+    <w:pPr>
+      <w:spacing w:lineRule="auto" w:line="276" w:before="0" w:after="140"/>
+    </w:pPr>
+    <w:rPr/>
+  </w:style>
+  <w:style w:type="paragraph" w:styleId="Lista">
+    <w:name w:val="List"/>
+    <w:basedOn w:val="Cuerpodetexto"/>
+    <w:pPr/>
+    <w:rPr>
+      <w:rFonts w:cs="Lohit Devanagari"/>
+    </w:rPr>
+  </w:style>
+  <w:style w:type="paragraph" w:styleId="Leyenda">
+    <w:name w:val="Caption"/>
+    <w:basedOn w:val="Normal"/>
+    <w:qFormat/>
+    <w:pPr>
+      <w:suppressLineNumbers/>
+      <w:spacing w:before="120" w:after="120"/>
+    </w:pPr>
+    <w:rPr>
+      <w:rFonts w:cs="Lohit Devanagari"/>
+      <w:i/>
+      <w:iCs/>
+      <w:sz w:val="24"/>
+      <w:szCs w:val="24"/>
+    </w:rPr>
+  </w:style>
+  <w:style w:type="paragraph" w:styleId="Ndice">
+    <w:name w:val="Índice"/>
+    <w:basedOn w:val="Normal"/>
+    <w:qFormat/>
+    <w:pPr>
+      <w:suppressLineNumbers/>
+    </w:pPr>
+    <w:rPr>
+      <w:rFonts w:cs="Lohit Devanagari"/>
+    </w:rPr>
+  </w:style>
+  <w:style w:type="paragraph" w:styleId="ListParagraph">
+    <w:name w:val="List Paragraph"/>
+    <w:basedOn w:val="Normal"/>
+    <w:uiPriority w:val="34"/>
+    <w:qFormat/>
+    <w:rsid w:val="00084ddd"/>
+    <w:pPr>
+      <w:spacing w:before="0" w:after="160"/>
+      <w:ind w:left="720" w:hanging="0"/>
+      <w:contextualSpacing/>
+    </w:pPr>
+    <w:rPr/>
+  </w:style>
+  <w:style w:type="numbering" w:styleId="NoList" w:default="1">
+    <w:name w:val="No List"/>
+    <w:uiPriority w:val="99"/>
+    <w:semiHidden/>
+    <w:unhideWhenUsed/>
+    <w:qFormat/>
   </w:style>
   <w:style w:type="table" w:default="1" w:styleId="Tablanormal">
     <w:name w:val="Normal Table"/>
@@ -1168,23 +1330,6 @@
         <w:right w:w="108" w:type="dxa"/>
       </w:tblCellMar>
     </w:tblPr>
-  </w:style>
-  <w:style w:type="numbering" w:default="1" w:styleId="Sinlista">
-    <w:name w:val="No List"/>
-    <w:uiPriority w:val="99"/>
-    <w:semiHidden/>
-    <w:unhideWhenUsed/>
-  </w:style>
-  <w:style w:type="paragraph" w:styleId="Prrafodelista">
-    <w:name w:val="List Paragraph"/>
-    <w:basedOn w:val="Normal"/>
-    <w:uiPriority w:val="34"/>
-    <w:qFormat/>
-    <w:rsid w:val="00084DDD"/>
-    <w:pPr>
-      <w:ind w:left="720"/>
-      <w:contextualSpacing/>
-    </w:pPr>
   </w:style>
 </w:styles>
 </file>

</xml_diff>